<commit_message>
V 0.1.1 Small changes
</commit_message>
<xml_diff>
--- a/tmp_docxtpl.docx
+++ b/tmp_docxtpl.docx
@@ -216,7 +216,7 @@
                 <w:rStyle w:val="ac"/>
                 <w:noProof/>
               </w:rPr>
-              <w:t xml:space="preserve">1 Техническое задание (Вариант 22)</w:t>
+              <w:t xml:space="preserve">1 Техническое задание (Вариант 19)</w:t>
             </w:r>
             <w:r>
               <w:rPr>
@@ -1216,7 +1216,7 @@
         <w:t xml:space="preserve">1 Техническое задание (Вариант </w:t>
       </w:r>
       <w:r>
-        <w:t xml:space="preserve">22</w:t>
+        <w:t xml:space="preserve">19</w:t>
       </w:r>
       <w:r>
         <w:t>)</w:t>
@@ -1327,7 +1327,7 @@
         <w:rPr>
           <w:rFonts w:eastAsiaTheme="minorEastAsia"/>
         </w:rPr>
-        <w:t xml:space="preserve">10 </w:t>
+        <w:t xml:space="preserve">13 </w:t>
       </w:r>
       <w:r>
         <w:rPr>
@@ -1385,7 +1385,7 @@
         <w:rPr>
           <w:rFonts w:eastAsiaTheme="minorEastAsia"/>
         </w:rPr>
-        <w:t xml:space="preserve">2.5 </w:t>
+        <w:t xml:space="preserve">2.0 </w:t>
       </w:r>
       <w:r>
         <w:rPr>
@@ -1469,7 +1469,7 @@
         <w:rPr>
           <w:rFonts w:eastAsiaTheme="minorEastAsia"/>
         </w:rPr>
-        <w:t xml:space="preserve">0.1</w:t>
+        <w:t xml:space="preserve">0.5</w:t>
       </w:r>
       <w:r>
         <w:rPr>
@@ -1540,7 +1540,7 @@
         <w:rPr>
           <w:rFonts w:eastAsiaTheme="minorEastAsia"/>
         </w:rPr>
-        <w:t xml:space="preserve">0.1</w:t>
+        <w:t xml:space="preserve">0.2</w:t>
       </w:r>
       <w:r>
         <w:rPr>
@@ -1607,7 +1607,7 @@
         <w:rPr>
           <w:rFonts w:eastAsiaTheme="minorEastAsia"/>
         </w:rPr>
-        <w:t xml:space="preserve">0.1</w:t>
+        <w:t xml:space="preserve">0.2</w:t>
       </w:r>
       <w:r>
         <w:rPr>
@@ -1652,20 +1652,20 @@
         <w:t xml:space="preserve">1 – </w:t>
       </w:r>
       <w:r>
-        <w:t xml:space="preserve">300; 2</w:t>
+        <w:t xml:space="preserve">500; 2</w:t>
       </w:r>
       <w:r>
         <w:t xml:space="preserve"> – </w:t>
       </w:r>
       <w:proofErr w:type="gramStart"/>
       <w:r>
-        <w:t xml:space="preserve">40; 3</w:t>
+        <w:t xml:space="preserve">20; 3</w:t>
       </w:r>
       <w:r>
         <w:t xml:space="preserve"> – </w:t>
       </w:r>
       <w:r>
-        <w:t xml:space="preserve">2</w:t>
+        <w:t xml:space="preserve">10</w:t>
       </w:r>
     </w:p>
     <w:p>
@@ -1726,7 +1726,7 @@
         <w:rPr>
           <w:rFonts w:eastAsiaTheme="minorEastAsia"/>
         </w:rPr>
-        <w:t xml:space="preserve">5; </w:t>
+        <w:t xml:space="preserve">50; </w:t>
       </w:r>
       <m:oMath>
         <m:sSub>
@@ -1775,7 +1775,7 @@
         <w:rPr>
           <w:rFonts w:eastAsiaTheme="minorEastAsia"/>
         </w:rPr>
-        <w:t xml:space="preserve">5</w:t>
+        <w:t xml:space="preserve">50</w:t>
       </w:r>
       <w:r>
         <w:t xml:space="preserve">; </w:t>
@@ -1849,7 +1849,7 @@
       </w:r>
       <w:proofErr w:type="gramStart"/>
       <w:r>
-        <w:t xml:space="preserve">ОК, ОК</w:t>
+        <w:t xml:space="preserve">ОЭ, ОЭ</w:t>
       </w:r>
     </w:p>
     <w:p>
@@ -2079,7 +2079,7 @@
         <w:rPr>
           <w:rFonts w:eastAsiaTheme="minorEastAsia"/>
         </w:rPr>
-        <w:t xml:space="preserve">2.5 </w:t>
+        <w:t xml:space="preserve">2.0 </w:t>
       </w:r>
       <w:r>
         <w:rPr>
@@ -2138,7 +2138,7 @@
         <w:rPr>
           <w:rFonts w:eastAsiaTheme="minorEastAsia"/>
         </w:rPr>
-        <w:t xml:space="preserve">10 </w:t>
+        <w:t xml:space="preserve">13 </w:t>
       </w:r>
       <w:r>
         <w:rPr>
@@ -2347,7 +2347,7 @@
           <w:rFonts w:eastAsiaTheme="minorEastAsia"/>
           <w:lang w:val="en-US"/>
         </w:rPr>
-        <w:t xml:space="preserve"> 26.6 –</w:t>
+        <w:t xml:space="preserve"> 27.66 –</w:t>
       </w:r>
       <w:r>
         <w:rPr>
@@ -2360,7 +2360,7 @@
           <w:rFonts w:eastAsiaTheme="minorEastAsia"/>
           <w:lang w:val="en-US"/>
         </w:rPr>
-        <w:t xml:space="preserve">27.78 </w:t>
+        <w:t xml:space="preserve">28.89 </w:t>
       </w:r>
       <w:r>
         <w:rPr>
@@ -2726,7 +2726,7 @@
         <w:t xml:space="preserve">×</w:t>
       </w:r>
       <w:r>
-        <w:t xml:space="preserve"> 2.5 = 3.0 </w:t>
+        <w:t xml:space="preserve"> 2.0 = 2.4 </w:t>
       </w:r>
       <w:r>
         <w:t>А</w:t>
@@ -2917,7 +2917,7 @@
         <w:t xml:space="preserve">×</w:t>
       </w:r>
       <w:r>
-        <w:t xml:space="preserve"> (2.5)</w:t>
+        <w:t xml:space="preserve"> (2.0)</w:t>
       </w:r>
       <w:r>
         <w:rPr>
@@ -2935,7 +2935,7 @@
         <w:t xml:space="preserve">×</w:t>
       </w:r>
       <w:r>
-        <w:t xml:space="preserve"> 10 = 18.75 </w:t>
+        <w:t xml:space="preserve"> 13 = 15.6 </w:t>
       </w:r>
       <w:r>
         <w:t>Вт</w:t>
@@ -7273,7 +7273,7 @@
           <w:rFonts w:eastAsiaTheme="minorEastAsia"/>
           <w:lang w:val="en-US"/>
         </w:rPr>
-        <w:t xml:space="preserve">0 &lt; </w:t>
+        <w:t xml:space="preserve">1 &lt; </w:t>
       </w:r>
       <w:r>
         <w:rPr>
@@ -22277,7 +22277,7 @@
         <w:t xml:space="preserve">и каждый из параллельно включенных транзисторов рассеивает мощность </w:t>
       </w:r>
       <w:r>
-        <w:t xml:space="preserve">9.4 </w:t>
+        <w:t xml:space="preserve">7.8 </w:t>
       </w:r>
       <w:r>
         <w:t>Вт.</w:t>
@@ -23395,7 +23395,7 @@
                 <w:sz w:val="24"/>
                 <w:szCs w:val="24"/>
               </w:rPr>
-              <w:t xml:space="preserve">18.75</w:t>
+              <w:t xml:space="preserve">15.6</w:t>
             </w:r>
           </w:p>
         </w:tc>
@@ -37637,7 +37637,7 @@
         <w:t xml:space="preserve">н = </w:t>
       </w:r>
       <w:r>
-        <w:t xml:space="preserve">2.5</w:t>
+        <w:t xml:space="preserve">2.0</w:t>
       </w:r>
       <w:r>
         <w:t xml:space="preserve"> А.</w:t>
@@ -40483,7 +40483,7 @@
         <w:rPr>
           <w:rFonts w:eastAsiaTheme="minorEastAsia"/>
         </w:rPr>
-        <w:t xml:space="preserve">25.0</w:t>
+        <w:t xml:space="preserve">26.0</w:t>
       </w:r>
       <w:r>
         <w:rPr>
@@ -40542,7 +40542,7 @@
         <w:rPr>
           <w:rFonts w:eastAsiaTheme="minorEastAsia"/>
         </w:rPr>
-        <w:t xml:space="preserve">2.5 </w:t>
+        <w:t xml:space="preserve">2.0 </w:t>
       </w:r>
       <w:r>
         <w:rPr>
@@ -43791,7 +43791,7 @@
               <w:rPr>
                 <w:lang w:val="en-US"/>
               </w:rPr>
-              <w:t xml:space="preserve">0.754</w:t>
+              <w:t xml:space="preserve">0.751</w:t>
             </w:r>
           </w:p>
         </w:tc>
@@ -43850,7 +43850,7 @@
               <w:rPr>
                 <w:lang w:val="en-US"/>
               </w:rPr>
-              <w:t xml:space="preserve">0.864</w:t>
+              <w:t xml:space="preserve">0.884</w:t>
             </w:r>
           </w:p>
         </w:tc>
@@ -43909,7 +43909,7 @@
               <w:rPr>
                 <w:lang w:val="en-US"/>
               </w:rPr>
-              <w:t xml:space="preserve">0.844</w:t>
+              <w:t xml:space="preserve">0.859</w:t>
             </w:r>
           </w:p>
         </w:tc>
@@ -43968,7 +43968,7 @@
               <w:rPr>
                 <w:lang w:val="en-US"/>
               </w:rPr>
-              <w:t xml:space="preserve">0.787</w:t>
+              <w:t xml:space="preserve">0.789</w:t>
             </w:r>
           </w:p>
         </w:tc>
@@ -44027,7 +44027,7 @@
               <w:rPr>
                 <w:lang w:val="en-US"/>
               </w:rPr>
-              <w:t xml:space="preserve">0.702</w:t>
+              <w:t xml:space="preserve">0.689</w:t>
             </w:r>
           </w:p>
         </w:tc>
@@ -44086,7 +44086,7 @@
               <w:rPr>
                 <w:lang w:val="en-US"/>
               </w:rPr>
-              <w:t xml:space="preserve">0.604</w:t>
+              <w:t xml:space="preserve">0.578</w:t>
             </w:r>
           </w:p>
         </w:tc>
@@ -44145,7 +44145,7 @@
               <w:rPr>
                 <w:lang w:val="en-US"/>
               </w:rPr>
-              <w:t xml:space="preserve">0.505</w:t>
+              <w:t xml:space="preserve">0.472</w:t>
             </w:r>
           </w:p>
         </w:tc>
@@ -44204,7 +44204,7 @@
               <w:rPr>
                 <w:lang w:val="en-US"/>
               </w:rPr>
-              <w:t xml:space="preserve">0.414</w:t>
+              <w:t xml:space="preserve">0.378</w:t>
             </w:r>
           </w:p>
         </w:tc>
@@ -44263,7 +44263,7 @@
               <w:rPr>
                 <w:lang w:val="en-US"/>
               </w:rPr>
-              <w:t xml:space="preserve">0.336</w:t>
+              <w:t xml:space="preserve">0.302</w:t>
             </w:r>
           </w:p>
         </w:tc>
@@ -45127,7 +45127,7 @@
         <w:t xml:space="preserve"> = </w:t>
       </w:r>
       <w:r>
-        <w:t xml:space="preserve">3.0 </w:t>
+        <w:t xml:space="preserve">2.4 </w:t>
       </w:r>
       <w:r>
         <w:t>А</w:t>
@@ -45183,7 +45183,7 @@
         <w:rPr>
           <w:rFonts w:eastAsiaTheme="minorEastAsia"/>
         </w:rPr>
-        <w:t xml:space="preserve">10 </w:t>
+        <w:t xml:space="preserve">13 </w:t>
       </w:r>
       <w:r>
         <w:rPr>
@@ -49720,7 +49720,7 @@
         </m:r>
       </m:oMath>
       <w:r>
-        <w:t xml:space="preserve">300</w:t>
+        <w:t xml:space="preserve">500</w:t>
       </w:r>
       <w:r>
         <w:t xml:space="preserve">, </w:t>
@@ -49774,7 +49774,7 @@
         </m:r>
       </m:oMath>
       <w:r>
-        <w:t xml:space="preserve">40</w:t>
+        <w:t xml:space="preserve">20</w:t>
       </w:r>
       <w:r>
         <w:t xml:space="preserve">, </w:t>
@@ -49828,7 +49828,7 @@
         </m:r>
       </m:oMath>
       <w:r>
-        <w:t xml:space="preserve">2</w:t>
+        <w:t xml:space="preserve">10</w:t>
       </w:r>
       <w:r>
         <w:t xml:space="preserve">, погрешность воспроизведения коэффициентов усиления по всех входам </w:t>
@@ -49937,7 +49937,7 @@
         <w:rPr>
           <w:rFonts w:eastAsiaTheme="minorEastAsia"/>
         </w:rPr>
-        <w:t xml:space="preserve">10 </w:t>
+        <w:t xml:space="preserve">13 </w:t>
       </w:r>
       <w:r>
         <w:rPr>
@@ -52809,7 +52809,7 @@
         </m:r>
       </m:oMath>
       <w:r>
-        <w:t xml:space="preserve">300</w:t>
+        <w:t xml:space="preserve">500</w:t>
       </w:r>
       <w:r>
         <w:t xml:space="preserve">, </w:t>
@@ -52857,7 +52857,7 @@
         </m:r>
       </m:oMath>
       <w:r>
-        <w:t xml:space="preserve">40</w:t>
+        <w:t xml:space="preserve">20</w:t>
       </w:r>
       <w:r>
         <w:t xml:space="preserve">, </w:t>
@@ -52905,7 +52905,7 @@
         </m:r>
       </m:oMath>
       <w:r>
-        <w:t xml:space="preserve">2</w:t>
+        <w:t xml:space="preserve">10</w:t>
       </w:r>
       <w:r>
         <w:rPr>

</xml_diff>